<commit_message>
Version Final, con todo lo estipulado
</commit_message>
<xml_diff>
--- a/Documento Guia.docx
+++ b/Documento Guia.docx
@@ -12,21 +12,7 @@
         <w:rPr>
           <w:lang w:val="en-US"/>
         </w:rPr>
-        <w:t xml:space="preserve">## </w:t>
-      </w:r>
-      <w:proofErr w:type="spellStart"/>
-      <w:r>
-        <w:rPr>
-          <w:lang w:val="en-US"/>
-        </w:rPr>
-        <w:t>VetCare</w:t>
-      </w:r>
-      <w:proofErr w:type="spellEnd"/>
-      <w:r>
-        <w:rPr>
-          <w:lang w:val="en-US"/>
-        </w:rPr>
-        <w:t xml:space="preserve"> - Frontend (Vite + React + TypeScript)</w:t>
+        <w:t>## VetCare - Frontend (Vite + React + TypeScript)</w:t>
       </w:r>
     </w:p>
     <w:p>
@@ -35,30 +21,7 @@
       </w:r>
       <w:r>
         <w:noBreakHyphen/>
-      </w:r>
-      <w:proofErr w:type="spellStart"/>
-      <w:r>
-        <w:t>stack</w:t>
-      </w:r>
-      <w:proofErr w:type="spellEnd"/>
-      <w:r>
-        <w:t xml:space="preserve"> de una aplicación de veterinaria. En esta etapa se implementó el </w:t>
-      </w:r>
-      <w:proofErr w:type="spellStart"/>
-      <w:r>
-        <w:t>frontend</w:t>
-      </w:r>
-      <w:proofErr w:type="spellEnd"/>
-      <w:r>
-        <w:t xml:space="preserve"> completo de la </w:t>
-      </w:r>
-      <w:proofErr w:type="spellStart"/>
-      <w:r>
-        <w:t>landing</w:t>
-      </w:r>
-      <w:proofErr w:type="spellEnd"/>
-      <w:r>
-        <w:t xml:space="preserve"> y las pantallas de autenticación (Login y Registro) con una estética cálida y moderna, coherente con la marca.</w:t>
+        <w:t>stack de una aplicación de veterinaria. En esta etapa se implementó el frontend completo de la landing y las pantallas de autenticación (Login y Registro) con una estética cálida y moderna, coherente con la marca.</w:t>
       </w:r>
     </w:p>
     <w:p/>
@@ -69,65 +32,17 @@
     </w:p>
     <w:p>
       <w:r>
-        <w:t xml:space="preserve">- </w:t>
-      </w:r>
-      <w:proofErr w:type="spellStart"/>
-      <w:r>
-        <w:t>React</w:t>
-      </w:r>
-      <w:proofErr w:type="spellEnd"/>
-      <w:r>
-        <w:t xml:space="preserve"> 19 + </w:t>
-      </w:r>
-      <w:proofErr w:type="spellStart"/>
-      <w:r>
-        <w:t>TypeScript</w:t>
-      </w:r>
-      <w:proofErr w:type="spellEnd"/>
-      <w:r>
-        <w:t xml:space="preserve"> + Vite</w:t>
-      </w:r>
-    </w:p>
-    <w:p>
-      <w:r>
-        <w:t>- Enrutamiento con `</w:t>
-      </w:r>
-      <w:proofErr w:type="spellStart"/>
-      <w:r>
-        <w:t>react</w:t>
-      </w:r>
-      <w:proofErr w:type="spellEnd"/>
-      <w:r>
-        <w:t>-</w:t>
-      </w:r>
-      <w:proofErr w:type="spellStart"/>
-      <w:r>
-        <w:t>router</w:t>
-      </w:r>
-      <w:proofErr w:type="spellEnd"/>
-      <w:r>
-        <w:t>-dom`</w:t>
-      </w:r>
-    </w:p>
-    <w:p>
-      <w:r>
-        <w:t xml:space="preserve">- </w:t>
-      </w:r>
-      <w:proofErr w:type="spellStart"/>
-      <w:r>
-        <w:t>PostCSS</w:t>
-      </w:r>
-      <w:proofErr w:type="spellEnd"/>
-      <w:r>
-        <w:t xml:space="preserve"> + `@tailwindcss/postcss` (</w:t>
-      </w:r>
-      <w:proofErr w:type="spellStart"/>
-      <w:r>
-        <w:t>Tailwind</w:t>
-      </w:r>
-      <w:proofErr w:type="spellEnd"/>
-      <w:r>
-        <w:t xml:space="preserve"> v4 habilitado; se usa CSS utilitario propio y variables de color)</w:t>
+        <w:t>- React 19 + TypeScript + Vite</w:t>
+      </w:r>
+    </w:p>
+    <w:p>
+      <w:r>
+        <w:t>- Enrutamiento con `react-router-dom`</w:t>
+      </w:r>
+    </w:p>
+    <w:p>
+      <w:r>
+        <w:t>- PostCSS + `@tailwindcss/postcss` (Tailwind v4 habilitado; se usa CSS utilitario propio y variables de color)</w:t>
       </w:r>
     </w:p>
     <w:p/>
@@ -138,28 +53,12 @@
     </w:p>
     <w:p>
       <w:r>
-        <w:t xml:space="preserve">- </w:t>
-      </w:r>
-      <w:proofErr w:type="spellStart"/>
-      <w:r>
-        <w:t>Landing</w:t>
-      </w:r>
-      <w:proofErr w:type="spellEnd"/>
-      <w:r>
-        <w:t xml:space="preserve"> page fiel al diseño de referencia:</w:t>
-      </w:r>
-    </w:p>
-    <w:p>
-      <w:r>
-        <w:t>  - `</w:t>
-      </w:r>
-      <w:proofErr w:type="spellStart"/>
-      <w:r>
-        <w:t>Navbar</w:t>
-      </w:r>
-      <w:proofErr w:type="spellEnd"/>
-      <w:r>
-        <w:t>` con logo configurable y botón “Iniciar Sesión”.</w:t>
+        <w:t>- Landing page fiel al diseño de referencia:</w:t>
+      </w:r>
+    </w:p>
+    <w:p>
+      <w:r>
+        <w:t>  - `Navbar` con logo configurable y botón “Iniciar Sesión”.</w:t>
       </w:r>
     </w:p>
     <w:p>
@@ -174,15 +73,7 @@
     </w:p>
     <w:p>
       <w:r>
-        <w:t xml:space="preserve">  - </w:t>
-      </w:r>
-      <w:proofErr w:type="spellStart"/>
-      <w:r>
-        <w:t>Grid</w:t>
-      </w:r>
-      <w:proofErr w:type="spellEnd"/>
-      <w:r>
-        <w:t xml:space="preserve"> de servicios en tarjetas.</w:t>
+        <w:t>  - Grid de servicios en tarjetas.</w:t>
       </w:r>
     </w:p>
     <w:p>
@@ -192,28 +83,12 @@
     </w:p>
     <w:p>
       <w:r>
-        <w:t xml:space="preserve">- Autenticación (demo, sin </w:t>
-      </w:r>
-      <w:proofErr w:type="spellStart"/>
-      <w:r>
-        <w:t>backend</w:t>
-      </w:r>
-      <w:proofErr w:type="spellEnd"/>
-      <w:r>
-        <w:t xml:space="preserve"> por ahora):</w:t>
-      </w:r>
-    </w:p>
-    <w:p>
-      <w:r>
-        <w:t>  - Pantalla de Login con diseño futurista/</w:t>
-      </w:r>
-      <w:proofErr w:type="spellStart"/>
-      <w:r>
-        <w:t>glassmorphism</w:t>
-      </w:r>
-      <w:proofErr w:type="spellEnd"/>
-      <w:r>
-        <w:t>, inputs controlados y navegación.</w:t>
+        <w:t>- Autenticación (demo, sin backend por ahora):</w:t>
+      </w:r>
+    </w:p>
+    <w:p>
+      <w:r>
+        <w:t>  - Pantalla de Login con diseño futurista/glassmorphism, inputs controlados y navegación.</w:t>
       </w:r>
     </w:p>
     <w:p>
@@ -223,23 +98,7 @@
     </w:p>
     <w:p>
       <w:r>
-        <w:t>  - Rutas disponibles: `/` (</w:t>
-      </w:r>
-      <w:proofErr w:type="spellStart"/>
-      <w:r>
-        <w:t>Landing</w:t>
-      </w:r>
-      <w:proofErr w:type="spellEnd"/>
-      <w:r>
-        <w:t>), `/login`, `/</w:t>
-      </w:r>
-      <w:proofErr w:type="spellStart"/>
-      <w:r>
-        <w:t>register</w:t>
-      </w:r>
-      <w:proofErr w:type="spellEnd"/>
-      <w:r>
-        <w:t>`.</w:t>
+        <w:t>  - Rutas disponibles: `/` (Landing), `/login`, `/register`.</w:t>
       </w:r>
     </w:p>
     <w:p>
@@ -270,47 +129,18 @@
       </w:r>
     </w:p>
     <w:p>
-      <w:proofErr w:type="spellStart"/>
-      <w:r>
-        <w:t>frontend</w:t>
-      </w:r>
-      <w:proofErr w:type="spellEnd"/>
-      <w:r>
-        <w:t>/</w:t>
-      </w:r>
-    </w:p>
-    <w:p>
-      <w:r>
-        <w:t xml:space="preserve">  </w:t>
-      </w:r>
-      <w:proofErr w:type="spellStart"/>
-      <w:r>
-        <w:t>public</w:t>
-      </w:r>
-      <w:proofErr w:type="spellEnd"/>
-      <w:r>
-        <w:t>/</w:t>
-      </w:r>
-    </w:p>
-    <w:p>
-      <w:r>
-        <w:t xml:space="preserve">    </w:t>
-      </w:r>
-      <w:proofErr w:type="spellStart"/>
-      <w:r>
-        <w:t>images</w:t>
-      </w:r>
-      <w:proofErr w:type="spellEnd"/>
-      <w:r>
-        <w:t xml:space="preserve">/              # Activos reemplazables (logo, íconos, </w:t>
-      </w:r>
-      <w:proofErr w:type="spellStart"/>
-      <w:r>
-        <w:t>hero</w:t>
-      </w:r>
-      <w:proofErr w:type="spellEnd"/>
-      <w:r>
-        <w:t>)</w:t>
+      <w:r>
+        <w:t>frontend/</w:t>
+      </w:r>
+    </w:p>
+    <w:p>
+      <w:r>
+        <w:t>  public/</w:t>
+      </w:r>
+    </w:p>
+    <w:p>
+      <w:r>
+        <w:t>    images/              # Activos reemplazables (logo, íconos, hero)</w:t>
       </w:r>
     </w:p>
     <w:p>
@@ -322,19 +152,11 @@
       <w:r>
         <w:t xml:space="preserve">  </w:t>
       </w:r>
-      <w:proofErr w:type="spellStart"/>
       <w:r>
         <w:rPr>
           <w:lang w:val="en-US"/>
         </w:rPr>
-        <w:t>src</w:t>
-      </w:r>
-      <w:proofErr w:type="spellEnd"/>
-      <w:r>
-        <w:rPr>
-          <w:lang w:val="en-US"/>
-        </w:rPr>
-        <w:t>/</w:t>
+        <w:t>src/</w:t>
       </w:r>
     </w:p>
     <w:p>
@@ -347,21 +169,7 @@
         <w:rPr>
           <w:lang w:val="en-US"/>
         </w:rPr>
-        <w:t xml:space="preserve">    </w:t>
-      </w:r>
-      <w:proofErr w:type="gramStart"/>
-      <w:r>
-        <w:rPr>
-          <w:lang w:val="en-US"/>
-        </w:rPr>
-        <w:t>components/          #</w:t>
-      </w:r>
-      <w:proofErr w:type="gramEnd"/>
-      <w:r>
-        <w:rPr>
-          <w:lang w:val="en-US"/>
-        </w:rPr>
-        <w:t xml:space="preserve"> Navbar, Hero, Benefits, Services, CTA</w:t>
+        <w:t>    components/          # Navbar, Hero, Benefits, Services, CTA</w:t>
       </w:r>
     </w:p>
     <w:p>
@@ -371,45 +179,14 @@
         </w:rPr>
         <w:t xml:space="preserve">    </w:t>
       </w:r>
-      <w:proofErr w:type="spellStart"/>
-      <w:r>
-        <w:t>pages</w:t>
-      </w:r>
-      <w:proofErr w:type="spellEnd"/>
-      <w:r>
-        <w:t xml:space="preserve">/               # </w:t>
-      </w:r>
-      <w:proofErr w:type="spellStart"/>
-      <w:r>
-        <w:t>Landing</w:t>
-      </w:r>
-      <w:proofErr w:type="spellEnd"/>
-      <w:r>
-        <w:t xml:space="preserve">, Login, </w:t>
-      </w:r>
-      <w:proofErr w:type="spellStart"/>
-      <w:r>
-        <w:t>Register</w:t>
-      </w:r>
-      <w:proofErr w:type="spellEnd"/>
-    </w:p>
-    <w:p>
-      <w:r>
-        <w:t xml:space="preserve">    </w:t>
-      </w:r>
-      <w:proofErr w:type="spellStart"/>
-      <w:r>
-        <w:t>main.tsx</w:t>
-      </w:r>
-      <w:proofErr w:type="spellEnd"/>
-      <w:r>
-        <w:t xml:space="preserve">             # Rutas y montaje de la </w:t>
-      </w:r>
-      <w:proofErr w:type="gramStart"/>
-      <w:r>
-        <w:t>app</w:t>
-      </w:r>
-      <w:proofErr w:type="gramEnd"/>
+      <w:r>
+        <w:t>pages/               # Landing, Login, Register</w:t>
+      </w:r>
+    </w:p>
+    <w:p>
+      <w:r>
+        <w:t>    main.tsx             # Rutas y montaje de la app</w:t>
+      </w:r>
     </w:p>
     <w:p>
       <w:r>
@@ -424,15 +201,7 @@
     </w:p>
     <w:p>
       <w:r>
-        <w:t xml:space="preserve">- Estética minimalista y sofisticada con </w:t>
-      </w:r>
-      <w:proofErr w:type="spellStart"/>
-      <w:r>
-        <w:t>glassmorphism</w:t>
-      </w:r>
-      <w:proofErr w:type="spellEnd"/>
-      <w:r>
-        <w:t xml:space="preserve"> en tarjetas.</w:t>
+        <w:t>- Estética minimalista y sofisticada con glassmorphism en tarjetas.</w:t>
       </w:r>
     </w:p>
     <w:p>
@@ -442,37 +211,131 @@
     </w:p>
     <w:p>
       <w:r>
-        <w:t>- Capas decorativas con `pointer-</w:t>
-      </w:r>
-      <w:proofErr w:type="spellStart"/>
-      <w:r>
-        <w:t>events</w:t>
-      </w:r>
-      <w:proofErr w:type="spellEnd"/>
-      <w:r>
-        <w:t xml:space="preserve">: </w:t>
-      </w:r>
-      <w:proofErr w:type="spellStart"/>
-      <w:r>
-        <w:t>none</w:t>
-      </w:r>
-      <w:proofErr w:type="spellEnd"/>
-      <w:r>
-        <w:t>` para no bloquear la interacción.</w:t>
+        <w:t>- Capas decorativas con `pointer-events: none` para no bloquear la interacción.</w:t>
+      </w:r>
+    </w:p>
+    <w:p>
+      <w:r>
+        <w:drawing>
+          <wp:inline distT="0" distB="0" distL="0" distR="0" wp14:anchorId="358107EB" wp14:editId="07DA4D41">
+            <wp:extent cx="5612130" cy="2615565"/>
+            <wp:effectExtent l="0" t="0" r="7620" b="0"/>
+            <wp:docPr id="2048164164" name="Imagen 1" descr="Interfaz de usuario gráfica, Aplicación, Sitio web&#10;&#10;El contenido generado por IA puede ser incorrecto."/>
+            <wp:cNvGraphicFramePr>
+              <a:graphicFrameLocks xmlns:a="http://schemas.openxmlformats.org/drawingml/2006/main" noChangeAspect="1"/>
+            </wp:cNvGraphicFramePr>
+            <a:graphic xmlns:a="http://schemas.openxmlformats.org/drawingml/2006/main">
+              <a:graphicData uri="http://schemas.openxmlformats.org/drawingml/2006/picture">
+                <pic:pic xmlns:pic="http://schemas.openxmlformats.org/drawingml/2006/picture">
+                  <pic:nvPicPr>
+                    <pic:cNvPr id="2048164164" name="Imagen 1" descr="Interfaz de usuario gráfica, Aplicación, Sitio web&#10;&#10;El contenido generado por IA puede ser incorrecto."/>
+                    <pic:cNvPicPr/>
+                  </pic:nvPicPr>
+                  <pic:blipFill>
+                    <a:blip r:embed="rId4"/>
+                    <a:stretch>
+                      <a:fillRect/>
+                    </a:stretch>
+                  </pic:blipFill>
+                  <pic:spPr>
+                    <a:xfrm>
+                      <a:off x="0" y="0"/>
+                      <a:ext cx="5612130" cy="2615565"/>
+                    </a:xfrm>
+                    <a:prstGeom prst="rect">
+                      <a:avLst/>
+                    </a:prstGeom>
+                  </pic:spPr>
+                </pic:pic>
+              </a:graphicData>
+            </a:graphic>
+          </wp:inline>
+        </w:drawing>
+      </w:r>
+    </w:p>
+    <w:p>
+      <w:r>
+        <w:lastRenderedPageBreak/>
+        <w:drawing>
+          <wp:inline distT="0" distB="0" distL="0" distR="0" wp14:anchorId="0C1454E7" wp14:editId="69887AD2">
+            <wp:extent cx="5612130" cy="2540000"/>
+            <wp:effectExtent l="0" t="0" r="7620" b="0"/>
+            <wp:docPr id="442096240" name="Imagen 1" descr="Interfaz de usuario gráfica, Aplicación, PowerPoint&#10;&#10;El contenido generado por IA puede ser incorrecto."/>
+            <wp:cNvGraphicFramePr>
+              <a:graphicFrameLocks xmlns:a="http://schemas.openxmlformats.org/drawingml/2006/main" noChangeAspect="1"/>
+            </wp:cNvGraphicFramePr>
+            <a:graphic xmlns:a="http://schemas.openxmlformats.org/drawingml/2006/main">
+              <a:graphicData uri="http://schemas.openxmlformats.org/drawingml/2006/picture">
+                <pic:pic xmlns:pic="http://schemas.openxmlformats.org/drawingml/2006/picture">
+                  <pic:nvPicPr>
+                    <pic:cNvPr id="442096240" name="Imagen 1" descr="Interfaz de usuario gráfica, Aplicación, PowerPoint&#10;&#10;El contenido generado por IA puede ser incorrecto."/>
+                    <pic:cNvPicPr/>
+                  </pic:nvPicPr>
+                  <pic:blipFill>
+                    <a:blip r:embed="rId5"/>
+                    <a:stretch>
+                      <a:fillRect/>
+                    </a:stretch>
+                  </pic:blipFill>
+                  <pic:spPr>
+                    <a:xfrm>
+                      <a:off x="0" y="0"/>
+                      <a:ext cx="5612130" cy="2540000"/>
+                    </a:xfrm>
+                    <a:prstGeom prst="rect">
+                      <a:avLst/>
+                    </a:prstGeom>
+                  </pic:spPr>
+                </pic:pic>
+              </a:graphicData>
+            </a:graphic>
+          </wp:inline>
+        </w:drawing>
+      </w:r>
+    </w:p>
+    <w:p>
+      <w:r>
+        <w:drawing>
+          <wp:inline distT="0" distB="0" distL="0" distR="0" wp14:anchorId="7A5084CB" wp14:editId="16D48DDA">
+            <wp:extent cx="5612130" cy="2525395"/>
+            <wp:effectExtent l="0" t="0" r="7620" b="8255"/>
+            <wp:docPr id="915951643" name="Imagen 1" descr="Interfaz de usuario gráfica, Aplicación, PowerPoint&#10;&#10;El contenido generado por IA puede ser incorrecto."/>
+            <wp:cNvGraphicFramePr>
+              <a:graphicFrameLocks xmlns:a="http://schemas.openxmlformats.org/drawingml/2006/main" noChangeAspect="1"/>
+            </wp:cNvGraphicFramePr>
+            <a:graphic xmlns:a="http://schemas.openxmlformats.org/drawingml/2006/main">
+              <a:graphicData uri="http://schemas.openxmlformats.org/drawingml/2006/picture">
+                <pic:pic xmlns:pic="http://schemas.openxmlformats.org/drawingml/2006/picture">
+                  <pic:nvPicPr>
+                    <pic:cNvPr id="915951643" name="Imagen 1" descr="Interfaz de usuario gráfica, Aplicación, PowerPoint&#10;&#10;El contenido generado por IA puede ser incorrecto."/>
+                    <pic:cNvPicPr/>
+                  </pic:nvPicPr>
+                  <pic:blipFill>
+                    <a:blip r:embed="rId6"/>
+                    <a:stretch>
+                      <a:fillRect/>
+                    </a:stretch>
+                  </pic:blipFill>
+                  <pic:spPr>
+                    <a:xfrm>
+                      <a:off x="0" y="0"/>
+                      <a:ext cx="5612130" cy="2525395"/>
+                    </a:xfrm>
+                    <a:prstGeom prst="rect">
+                      <a:avLst/>
+                    </a:prstGeom>
+                  </pic:spPr>
+                </pic:pic>
+              </a:graphicData>
+            </a:graphic>
+          </wp:inline>
+        </w:drawing>
       </w:r>
     </w:p>
     <w:p/>
     <w:p>
       <w:r>
-        <w:t xml:space="preserve">Estado actual (sin </w:t>
-      </w:r>
-      <w:proofErr w:type="spellStart"/>
-      <w:r>
-        <w:t>backend</w:t>
-      </w:r>
-      <w:proofErr w:type="spellEnd"/>
-      <w:r>
-        <w:t xml:space="preserve"> todavía)</w:t>
+        <w:t>Estado actual (sin backend todavía)</w:t>
       </w:r>
     </w:p>
     <w:p>
@@ -482,15 +345,7 @@
     </w:p>
     <w:p>
       <w:r>
-        <w:t xml:space="preserve">- Falta conectar con el </w:t>
-      </w:r>
-      <w:proofErr w:type="spellStart"/>
-      <w:r>
-        <w:t>backend</w:t>
-      </w:r>
-      <w:proofErr w:type="spellEnd"/>
-      <w:r>
-        <w:t xml:space="preserve"> (Express + MySQL) para autenticación real, validaciones del lado servidor y persistencia.</w:t>
+        <w:t>- Falta conectar con el backend (Express + MySQL) para autenticación real, validaciones del lado servidor y persistencia.</w:t>
       </w:r>
     </w:p>
     <w:p/>
@@ -501,15 +356,7 @@
     </w:p>
     <w:p>
       <w:r>
-        <w:t xml:space="preserve">- Implementar </w:t>
-      </w:r>
-      <w:proofErr w:type="spellStart"/>
-      <w:r>
-        <w:t>backend</w:t>
-      </w:r>
-      <w:proofErr w:type="spellEnd"/>
-      <w:r>
-        <w:t xml:space="preserve"> en Express + MySQL (registro, login, sesiones/JWT).</w:t>
+        <w:t>- Implementar backend en Express + MySQL (registro, login, sesiones/JWT).</w:t>
       </w:r>
     </w:p>
     <w:p>
@@ -519,21 +366,13 @@
     </w:p>
     <w:p>
       <w:r>
+        <w:lastRenderedPageBreak/>
         <w:t>- Proteger rutas privadas y estado global de autenticación.</w:t>
       </w:r>
     </w:p>
     <w:p>
       <w:r>
-        <w:lastRenderedPageBreak/>
-        <w:t xml:space="preserve">- Integración de llamadas API desde el </w:t>
-      </w:r>
-      <w:proofErr w:type="spellStart"/>
-      <w:r>
-        <w:t>frontend</w:t>
-      </w:r>
-      <w:proofErr w:type="spellEnd"/>
-      <w:r>
-        <w:t>.</w:t>
+        <w:t>- Integración de llamadas API desde el frontend.</w:t>
       </w:r>
     </w:p>
     <w:p/>

</xml_diff>